<commit_message>
implement list punctionation; update yatte
</commit_message>
<xml_diff>
--- a/test/templates/Lists.docx
+++ b/test/templates/Lists.docx
@@ -26,6 +26,12 @@
               <w:rStyle w:val="DynamicListInline"/>
             </w:rPr>
             <w:t>list Children</w:t>
+          </w:r>
+          <w:r>
+            <w:rPr>
+              <w:rStyle w:val="DynamicListInline"/>
+            </w:rPr>
+            <w:t>|punc:”, ”:” and ”</w:t>
           </w:r>
           <w:r>
             <w:rPr>
@@ -71,9 +77,6 @@
           </w:r>
         </w:sdtContent>
       </w:sdt>
-      <w:r>
-        <w:t xml:space="preserve">, </w:t>
-      </w:r>
       <w:sdt>
         <w:sdtPr>
           <w:id w:val="-2039813971"/>
@@ -114,7 +117,21 @@
         <w:sdtEndPr/>
         <w:sdtContent>
           <w:r>
-            <w:t>[list Children]</w:t>
+            <w:t>[list Children</w:t>
+          </w:r>
+          <w:r>
+            <w:t>|punc:”;”:”; and”:</w:t>
+          </w:r>
+          <w:r>
+            <w:t>””</w:t>
+          </w:r>
+          <w:bookmarkStart w:id="0" w:name="_GoBack"/>
+          <w:bookmarkEnd w:id="0"/>
+          <w:r>
+            <w:t>:”.”</w:t>
+          </w:r>
+          <w:r>
+            <w:t>]</w:t>
           </w:r>
         </w:sdtContent>
       </w:sdt>
@@ -198,9 +215,6 @@
           </w:r>
         </w:sdtContent>
       </w:sdt>
-      <w:r>
-        <w:t>.</w:t>
-      </w:r>
     </w:p>
     <w:p>
       <w:pPr>
@@ -221,13 +235,7 @@
         </w:sdtContent>
       </w:sdt>
     </w:p>
-    <w:p>
-      <w:r>
-        <w:t>The end.</w:t>
-      </w:r>
-      <w:bookmarkStart w:id="0" w:name="_GoBack"/>
-      <w:bookmarkEnd w:id="0"/>
-    </w:p>
+    <w:p/>
     <w:sectPr>
       <w:pgSz w:w="12240" w:h="15840"/>
       <w:pgMar w:top="1143" w:right="1440" w:bottom="1071" w:left="1440" w:header="720" w:footer="720" w:gutter="0"/>
@@ -665,7 +673,7 @@
     </w:rPrDefault>
     <w:pPrDefault/>
   </w:docDefaults>
-  <w:latentStyles w:defLockedState="0" w:defUIPriority="99" w:defSemiHidden="0" w:defUnhideWhenUsed="0" w:defQFormat="0" w:count="375">
+  <w:latentStyles w:defLockedState="0" w:defUIPriority="99" w:defSemiHidden="0" w:defUnhideWhenUsed="0" w:defQFormat="0" w:count="376">
     <w:lsdException w:name="Normal" w:uiPriority="0" w:qFormat="1"/>
     <w:lsdException w:name="heading 1" w:uiPriority="9" w:qFormat="1"/>
     <w:lsdException w:name="heading 2" w:semiHidden="1" w:uiPriority="0" w:unhideWhenUsed="1" w:qFormat="1"/>
@@ -1039,6 +1047,7 @@
     <w:lsdException w:name="List Table 7 Colorful Accent 6" w:uiPriority="52"/>
     <w:lsdException w:name="Mention" w:semiHidden="1" w:unhideWhenUsed="1"/>
     <w:lsdException w:name="Smart Hyperlink" w:semiHidden="1" w:unhideWhenUsed="1"/>
+    <w:lsdException w:name="Smart Link" w:semiHidden="1" w:unhideWhenUsed="1"/>
   </w:latentStyles>
   <w:style w:type="paragraph" w:default="1" w:styleId="Normal">
     <w:name w:val="Normal"/>
@@ -1635,8 +1644,10 @@
     <w:rsid w:val="003738D4"/>
     <w:rsid w:val="0056194F"/>
     <w:rsid w:val="00665D37"/>
+    <w:rsid w:val="007C55C8"/>
     <w:rsid w:val="008269E5"/>
     <w:rsid w:val="00BB10E9"/>
+    <w:rsid w:val="00C74E47"/>
     <w:rsid w:val="00CD72B8"/>
     <w:rsid w:val="00DB404E"/>
     <w:rsid w:val="00E621FC"/>
@@ -1680,7 +1691,7 @@
       </w:pPr>
     </w:pPrDefault>
   </w:docDefaults>
-  <w:latentStyles w:defLockedState="0" w:defUIPriority="99" w:defSemiHidden="0" w:defUnhideWhenUsed="0" w:defQFormat="0" w:count="375">
+  <w:latentStyles w:defLockedState="0" w:defUIPriority="99" w:defSemiHidden="0" w:defUnhideWhenUsed="0" w:defQFormat="0" w:count="376">
     <w:lsdException w:name="Normal" w:uiPriority="0" w:qFormat="1"/>
     <w:lsdException w:name="heading 1" w:uiPriority="9" w:qFormat="1"/>
     <w:lsdException w:name="heading 2" w:semiHidden="1" w:uiPriority="9" w:unhideWhenUsed="1" w:qFormat="1"/>
@@ -2056,6 +2067,7 @@
     <w:lsdException w:name="Smart Hyperlink" w:semiHidden="1" w:unhideWhenUsed="1"/>
     <w:lsdException w:name="Hashtag" w:semiHidden="1" w:unhideWhenUsed="1"/>
     <w:lsdException w:name="Unresolved Mention" w:semiHidden="1" w:unhideWhenUsed="1"/>
+    <w:lsdException w:name="Smart Link" w:semiHidden="1" w:unhideWhenUsed="1"/>
   </w:latentStyles>
   <w:style w:type="paragraph" w:default="1" w:styleId="Normal">
     <w:name w:val="Normal"/>

</xml_diff>

<commit_message>
new version of yatte (simplified list punctuation)
</commit_message>
<xml_diff>
--- a/test/templates/Lists.docx
+++ b/test/templates/Lists.docx
@@ -31,7 +31,43 @@
             <w:rPr>
               <w:rStyle w:val="DynamicListInline"/>
             </w:rPr>
-            <w:t>|punc:”, ”:” and ”</w:t>
+            <w:t>|punc:”</w:t>
+          </w:r>
+          <w:r>
+            <w:rPr>
+              <w:rStyle w:val="DynamicListInline"/>
+            </w:rPr>
+            <w:t>1</w:t>
+          </w:r>
+          <w:r>
+            <w:rPr>
+              <w:rStyle w:val="DynamicListInline"/>
+            </w:rPr>
+            <w:t xml:space="preserve">, </w:t>
+          </w:r>
+          <w:r>
+            <w:rPr>
+              <w:rStyle w:val="DynamicListInline"/>
+            </w:rPr>
+            <w:t>2</w:t>
+          </w:r>
+          <w:r>
+            <w:rPr>
+              <w:rStyle w:val="DynamicListInline"/>
+            </w:rPr>
+            <w:t xml:space="preserve"> and </w:t>
+          </w:r>
+          <w:r>
+            <w:rPr>
+              <w:rStyle w:val="DynamicListInline"/>
+            </w:rPr>
+            <w:t>3</w:t>
+          </w:r>
+          <w:r>
+            <w:rPr>
+              <w:rStyle w:val="DynamicListInline"/>
+            </w:rPr>
+            <w:t>”</w:t>
           </w:r>
           <w:r>
             <w:rPr>
@@ -120,15 +156,33 @@
             <w:t>[list Children</w:t>
           </w:r>
           <w:r>
-            <w:t>|punc:”;”:”; and”:</w:t>
-          </w:r>
-          <w:r>
-            <w:t>””</w:t>
+            <w:t>|punc:”</w:t>
+          </w:r>
+          <w:r>
+            <w:t>1</w:t>
+          </w:r>
+          <w:r>
+            <w:t>;</w:t>
+          </w:r>
+          <w:r>
+            <w:t>2</w:t>
+          </w:r>
+          <w:r>
+            <w:t>;</w:t>
+          </w:r>
+          <w:r>
+            <w:t xml:space="preserve"> </w:t>
           </w:r>
           <w:bookmarkStart w:id="0" w:name="_GoBack"/>
           <w:bookmarkEnd w:id="0"/>
           <w:r>
-            <w:t>:”.”</w:t>
+            <w:t>and</w:t>
+          </w:r>
+          <w:r>
+            <w:t>3.</w:t>
+          </w:r>
+          <w:r>
+            <w:t>”</w:t>
           </w:r>
           <w:r>
             <w:t>]</w:t>
@@ -1603,7 +1657,7 @@
     <w:charset w:val="00"/>
     <w:family w:val="swiss"/>
     <w:pitch w:val="variable"/>
-    <w:sig w:usb0="E0002EFF" w:usb1="C000247B" w:usb2="00000009" w:usb3="00000000" w:csb0="000001FF" w:csb1="00000000"/>
+    <w:sig w:usb0="E4002EFF" w:usb1="C000247B" w:usb2="00000009" w:usb3="00000000" w:csb0="000001FF" w:csb1="00000000"/>
   </w:font>
   <w:font w:name="Arial">
     <w:panose1 w:val="020B0604020202020204"/>
@@ -1617,7 +1671,7 @@
     <w:charset w:val="00"/>
     <w:family w:val="swiss"/>
     <w:pitch w:val="variable"/>
-    <w:sig w:usb0="E0002AFF" w:usb1="C000247B" w:usb2="00000009" w:usb3="00000000" w:csb0="000001FF" w:csb1="00000000"/>
+    <w:sig w:usb0="E4002EFF" w:usb1="C000247B" w:usb2="00000009" w:usb3="00000000" w:csb0="000001FF" w:csb1="00000000"/>
   </w:font>
 </w:fonts>
 </file>
@@ -1639,13 +1693,16 @@
   <w:rsids>
     <w:rsidRoot w:val="0056194F"/>
     <w:rsid w:val="00022CBB"/>
+    <w:rsid w:val="00124889"/>
     <w:rsid w:val="002E1074"/>
     <w:rsid w:val="00321719"/>
     <w:rsid w:val="003738D4"/>
     <w:rsid w:val="0056194F"/>
     <w:rsid w:val="00665D37"/>
+    <w:rsid w:val="00773C4B"/>
     <w:rsid w:val="007C55C8"/>
     <w:rsid w:val="008269E5"/>
+    <w:rsid w:val="00927C3D"/>
     <w:rsid w:val="00BB10E9"/>
     <w:rsid w:val="00C74E47"/>
     <w:rsid w:val="00CD72B8"/>

</xml_diff>